<commit_message>
Update SAE Paper - Trajectory Generation Background.docx
</commit_message>
<xml_diff>
--- a/files/SAE Paper - Trajectory Generation Background.docx
+++ b/files/SAE Paper - Trajectory Generation Background.docx
@@ -112,6 +112,7 @@
           <w:szCs w:val="24"/>
         </w:rPr>
       </w:pPr>
+      <w:bookmarkStart w:id="0" w:name="_GoBack"/>
       <w:r>
         <w:rPr>
           <w:noProof/>
@@ -153,6 +154,23 @@
           </wp:inline>
         </w:drawing>
       </w:r>
+      <w:bookmarkEnd w:id="0"/>
+    </w:p>
+    <w:p>
+      <w:pPr>
+        <w:jc w:val="center"/>
+        <w:rPr>
+          <w:sz w:val="24"/>
+          <w:szCs w:val="24"/>
+        </w:rPr>
+      </w:pPr>
+      <w:r>
+        <w:rPr>
+          <w:sz w:val="24"/>
+          <w:szCs w:val="24"/>
+        </w:rPr>
+        <w:t xml:space="preserve">In autonomous vehicles, </w:t>
+      </w:r>
     </w:p>
     <w:p>
       <w:pPr>
@@ -172,10 +190,7 @@
         </w:rPr>
       </w:pPr>
     </w:p>
-    <w:p>
-      <w:bookmarkStart w:id="0" w:name="_GoBack"/>
-      <w:bookmarkEnd w:id="0"/>
-    </w:p>
+    <w:p/>
     <w:sectPr>
       <w:pgSz w:w="12240" w:h="15840"/>
       <w:pgMar w:top="1440" w:right="1440" w:bottom="1440" w:left="1440" w:header="720" w:footer="720" w:gutter="0"/>

</xml_diff>